<commit_message>
Remove selfcare for a few symptoms
Remove selfcare for Adult Abdominal Pain and Adult Wheezing.  Change
copy in Child Abdominal Pain.  Modify the SymptomCheckerImporter to be
able to handle the case when a Symptom does not have a Selfcare section.

[Finishes #63415856]
</commit_message>
<xml_diff>
--- a/db/symptom_checker/SY_Adult_Wheezing.docx
+++ b/db/symptom_checker/SY_Adult_Wheezing.docx
@@ -1172,125 +1172,6 @@
           <w:sz-cs w:val="24"/>
         </w:rPr>
         <w:t xml:space="preserve"/>
-      </w:r>
-    </w:p>
-    <w:p>
-      <w:pPr/>
-      <w:r>
-        <w:rPr>
-          <w:rFonts w:ascii="Times New Roman" w:hAnsi="Times New Roman" w:cs="Times New Roman"/>
-          <w:sz w:val="24"/>
-          <w:sz-cs w:val="24"/>
-          <w:b/>
-        </w:rPr>
-        <w:t xml:space="preserve">Self-care strategies</w:t>
-      </w:r>
-      <w:r>
-        <w:rPr>
-          <w:rFonts w:ascii="Times New Roman" w:hAnsi="Times New Roman" w:cs="Times New Roman"/>
-          <w:sz w:val="24"/>
-          <w:sz-cs w:val="24"/>
-        </w:rPr>
-        <w:t xml:space="preserve"/>
-      </w:r>
-    </w:p>
-    <w:p>
-      <w:pPr/>
-      <w:r>
-        <w:rPr>
-          <w:rFonts w:ascii="Times New Roman" w:hAnsi="Times New Roman" w:cs="Times New Roman"/>
-          <w:sz w:val="24"/>
-          <w:sz-cs w:val="24"/>
-        </w:rPr>
-        <w:t xml:space="preserve"/>
-      </w:r>
-    </w:p>
-    <w:p>
-      <w:pPr/>
-      <w:r>
-        <w:rPr>
-          <w:rFonts w:ascii="Times New Roman" w:hAnsi="Times New Roman" w:cs="Times New Roman"/>
-          <w:sz w:val="24"/>
-          <w:sz-cs w:val="24"/>
-        </w:rPr>
-        <w:t xml:space="preserve">Wheezing requires medical attention. But taking good care of yourself can help:</w:t>
-      </w:r>
-    </w:p>
-    <w:p>
-      <w:pPr/>
-      <w:r>
-        <w:rPr>
-          <w:rFonts w:ascii="Times New Roman" w:hAnsi="Times New Roman" w:cs="Times New Roman"/>
-          <w:sz w:val="24"/>
-          <w:sz-cs w:val="24"/>
-        </w:rPr>
-        <w:t xml:space="preserve"/>
-      </w:r>
-    </w:p>
-    <w:p>
-      <w:pPr/>
-      <w:r>
-        <w:rPr>
-          <w:rFonts w:ascii="Times New Roman" w:hAnsi="Times New Roman" w:cs="Times New Roman"/>
-          <w:sz w:val="24"/>
-          <w:sz-cs w:val="24"/>
-        </w:rPr>
-        <w:t xml:space="preserve">If you smoke, quit.</w:t>
-      </w:r>
-    </w:p>
-    <w:p>
-      <w:pPr/>
-      <w:r>
-        <w:rPr>
-          <w:rFonts w:ascii="Times New Roman" w:hAnsi="Times New Roman" w:cs="Times New Roman"/>
-          <w:sz w:val="24"/>
-          <w:sz-cs w:val="24"/>
-        </w:rPr>
-        <w:t xml:space="preserve">Avoid exposure to irritants, such as tobacco smoke.</w:t>
-      </w:r>
-    </w:p>
-    <w:p>
-      <w:pPr/>
-      <w:r>
-        <w:rPr>
-          <w:rFonts w:ascii="Times New Roman" w:hAnsi="Times New Roman" w:cs="Times New Roman"/>
-          <w:sz w:val="24"/>
-          <w:sz-cs w:val="24"/>
-        </w:rPr>
-        <w:t xml:space="preserve">Take a break when you begin to wheeze.</w:t>
-      </w:r>
-    </w:p>
-    <w:p>
-      <w:pPr/>
-      <w:r>
-        <w:rPr>
-          <w:rFonts w:ascii="Times New Roman" w:hAnsi="Times New Roman" w:cs="Times New Roman"/>
-          <w:sz w:val="24"/>
-          <w:sz-cs w:val="24"/>
-        </w:rPr>
-        <w:t xml:space="preserve">Practice deep-breathing exercises.</w:t>
-      </w:r>
-    </w:p>
-    <w:p>
-      <w:pPr/>
-      <w:r>
-        <w:rPr>
-          <w:rFonts w:ascii="Times New Roman" w:hAnsi="Times New Roman" w:cs="Times New Roman"/>
-          <w:sz w:val="24"/>
-          <w:sz-cs w:val="24"/>
-        </w:rPr>
-        <w:t xml:space="preserve">Use a humidifier or take hot, steamy showers to alleviate symptoms.</w:t>
-      </w:r>
-    </w:p>
-    <w:p>
-      <w:pPr/>
-      <w:r>
-        <w:rPr>
-          <w:rFonts w:ascii="Times New Roman" w:hAnsi="Times New Roman" w:cs="Times New Roman"/>
-          <w:sz w:val="24"/>
-          <w:sz-cs w:val="24"/>
-        </w:rPr>
-        <w:t xml:space="preserve">Use an inhaler or other asthma medications as prescribed.</w:t>
       </w:r>
     </w:p>
     <w:p>

</xml_diff>